<commit_message>
Trace dans Migration #970: Connexion Base de données
</commit_message>
<xml_diff>
--- a/GestVAE/DOCS/ScenariosTests.docx
+++ b/GestVAE/DOCS/ScenariosTests.docx
@@ -4284,10 +4284,7 @@
           </w:tcPr>
           <w:p>
             <w:r>
-              <w:t xml:space="preserve">Ajout de L1 possible en fonction de la </w:t>
-            </w:r>
-            <w:r>
-              <w:t>Décision du jury</w:t>
+              <w:t>Ajout de L1 possible en fonction de la Décision du jury</w:t>
             </w:r>
           </w:p>
         </w:tc>
@@ -4309,13 +4306,7 @@
           </w:tcPr>
           <w:p>
             <w:r>
-              <w:t xml:space="preserve">Vérifier qu’il n’est pas possible d’ajouter un L1 si un autre L1 </w:t>
-            </w:r>
-            <w:r>
-              <w:t xml:space="preserve">refusé </w:t>
-            </w:r>
-            <w:r>
-              <w:t>est ‘Valide’</w:t>
+              <w:t>Vérifier qu’il n’est pas possible d’ajouter un L1 si un autre L1 refusé est ‘Valide’</w:t>
             </w:r>
           </w:p>
         </w:tc>
@@ -4621,22 +4612,7 @@
           </w:tcPr>
           <w:p>
             <w:r>
-              <w:t>Vérifier qu’il n’est pas possible d’ajouter un L</w:t>
-            </w:r>
-            <w:r>
-              <w:t>2</w:t>
-            </w:r>
-            <w:r>
-              <w:t xml:space="preserve"> si </w:t>
-            </w:r>
-            <w:r>
-              <w:t xml:space="preserve">le </w:t>
-            </w:r>
-            <w:r>
-              <w:t xml:space="preserve">L1 </w:t>
-            </w:r>
-            <w:r>
-              <w:t>est refusé.</w:t>
+              <w:t>Vérifier qu’il n’est pas possible d’ajouter un L2 si le L1 est refusé.</w:t>
             </w:r>
           </w:p>
         </w:tc>
@@ -4950,22 +4926,7 @@
           </w:tcPr>
           <w:p>
             <w:r>
-              <w:t>Vérifier qu’il n’est pas possible d’ajouter un L</w:t>
-            </w:r>
-            <w:r>
-              <w:t>2</w:t>
-            </w:r>
-            <w:r>
-              <w:t xml:space="preserve"> si </w:t>
-            </w:r>
-            <w:r>
-              <w:t xml:space="preserve">le </w:t>
-            </w:r>
-            <w:r>
-              <w:t xml:space="preserve">L1 est </w:t>
-            </w:r>
-            <w:r>
-              <w:t>Accepté ET valide</w:t>
+              <w:t>Vérifier qu’il n’est pas possible d’ajouter un L2 si le L1 est Accepté ET valide</w:t>
             </w:r>
           </w:p>
         </w:tc>
@@ -6185,7 +6146,10 @@
               <w:t>état</w:t>
             </w:r>
             <w:r>
-              <w:t xml:space="preserve"> = « Refusé »</w:t>
+              <w:t xml:space="preserve"> = « »</w:t>
+            </w:r>
+            <w:r>
+              <w:t xml:space="preserve"> (Pas de modification)</w:t>
             </w:r>
           </w:p>
           <w:p>
@@ -7009,271 +6973,267 @@
             <w:r>
               <w:t xml:space="preserve">Le numéro de diplôme et </w:t>
             </w:r>
+            <w:r>
+              <w:t xml:space="preserve">la </w:t>
+            </w:r>
+            <w:r>
+              <w:t>date d’obtention du diplôme sont inscrits sur le diplôme du candidat.</w:t>
+            </w:r>
+          </w:p>
+        </w:tc>
+      </w:tr>
+      <w:tr>
+        <w:tc>
+          <w:tcPr>
+            <w:tcW w:w="4954" w:type="dxa"/>
+          </w:tcPr>
+          <w:p>
+            <w:r>
+              <w:t>Prérequis :</w:t>
+            </w:r>
+          </w:p>
+        </w:tc>
+        <w:tc>
+          <w:tcPr>
+            <w:tcW w:w="5389" w:type="dxa"/>
+          </w:tcPr>
+          <w:p>
+            <w:r>
+              <w:t>2 Candidats &lt;&lt;TEST1&gt;&gt; &lt;&lt;TEST2&gt;&gt; existent et sont déverrouillés et pas de diplômes</w:t>
+            </w:r>
+          </w:p>
+        </w:tc>
+      </w:tr>
+      <w:tr>
+        <w:tc>
+          <w:tcPr>
+            <w:tcW w:w="4954" w:type="dxa"/>
+          </w:tcPr>
+          <w:p>
+            <w:r>
+              <w:t xml:space="preserve">Actions : </w:t>
+            </w:r>
+          </w:p>
+        </w:tc>
+        <w:tc>
+          <w:tcPr>
+            <w:tcW w:w="5389" w:type="dxa"/>
+          </w:tcPr>
+          <w:p>
+            <w:r>
+              <w:t>Résultat attendus</w:t>
+            </w:r>
+          </w:p>
+        </w:tc>
+      </w:tr>
+      <w:tr>
+        <w:tc>
+          <w:tcPr>
+            <w:tcW w:w="4954" w:type="dxa"/>
+          </w:tcPr>
+          <w:p>
+            <w:pPr>
+              <w:pStyle w:val="Paragraphedeliste"/>
+              <w:numPr>
+                <w:ilvl w:val="0"/>
+                <w:numId w:val="44"/>
+              </w:numPr>
+            </w:pPr>
+            <w:r>
+              <w:t>Ajout d’un L2 sur le candidat</w:t>
+            </w:r>
+          </w:p>
+          <w:p>
+            <w:pPr>
+              <w:pStyle w:val="Paragraphedeliste"/>
+              <w:numPr>
+                <w:ilvl w:val="0"/>
+                <w:numId w:val="44"/>
+              </w:numPr>
+            </w:pPr>
+            <w:r>
+              <w:t>L2 =&gt; reçu complet</w:t>
+            </w:r>
+          </w:p>
+          <w:p>
+            <w:pPr>
+              <w:pStyle w:val="Paragraphedeliste"/>
+              <w:numPr>
+                <w:ilvl w:val="0"/>
+                <w:numId w:val="44"/>
+              </w:numPr>
+            </w:pPr>
+            <w:r>
+              <w:t xml:space="preserve">Saisie de la décision « Validation </w:t>
+            </w:r>
+            <w:r>
+              <w:t>Totale</w:t>
+            </w:r>
+            <w:r>
+              <w:t> » + date de validité &gt; Aujourd’hui</w:t>
+            </w:r>
+            <w:r>
+              <w:t>+3ans</w:t>
+            </w:r>
+          </w:p>
+          <w:p>
+            <w:pPr>
+              <w:pStyle w:val="Paragraphedeliste"/>
+              <w:numPr>
+                <w:ilvl w:val="0"/>
+                <w:numId w:val="44"/>
+              </w:numPr>
+            </w:pPr>
+            <w:r>
+              <w:t>Saisie du numéro de Diplôme </w:t>
+            </w:r>
+          </w:p>
+          <w:p>
+            <w:pPr>
+              <w:pStyle w:val="Paragraphedeliste"/>
+              <w:numPr>
+                <w:ilvl w:val="0"/>
+                <w:numId w:val="44"/>
+              </w:numPr>
+            </w:pPr>
+            <w:r>
+              <w:t>Valider et Quitter</w:t>
+            </w:r>
+          </w:p>
+          <w:p>
+            <w:pPr>
+              <w:pStyle w:val="Paragraphedeliste"/>
+              <w:numPr>
+                <w:ilvl w:val="0"/>
+                <w:numId w:val="44"/>
+              </w:numPr>
+            </w:pPr>
+            <w:r>
+              <w:t>Affichage du Diplôme du candidat</w:t>
+            </w:r>
+          </w:p>
+          <w:p>
+            <w:pPr>
+              <w:pStyle w:val="Paragraphedeliste"/>
+              <w:ind w:left="360"/>
+            </w:pPr>
+          </w:p>
+          <w:p>
+            <w:pPr>
+              <w:pStyle w:val="Paragraphedeliste"/>
+            </w:pPr>
+          </w:p>
+          <w:p>
+            <w:pPr>
+              <w:pStyle w:val="Paragraphedeliste"/>
+              <w:ind w:left="360"/>
+            </w:pPr>
+          </w:p>
+        </w:tc>
+        <w:tc>
+          <w:tcPr>
+            <w:tcW w:w="5389" w:type="dxa"/>
+          </w:tcPr>
+          <w:p>
+            <w:pPr>
+              <w:pStyle w:val="Paragraphedeliste"/>
+              <w:numPr>
+                <w:ilvl w:val="0"/>
+                <w:numId w:val="45"/>
+              </w:numPr>
+            </w:pPr>
+            <w:r>
+              <w:t xml:space="preserve"> </w:t>
+            </w:r>
+          </w:p>
+          <w:p>
+            <w:pPr>
+              <w:pStyle w:val="Paragraphedeliste"/>
+              <w:numPr>
+                <w:ilvl w:val="0"/>
+                <w:numId w:val="45"/>
+              </w:numPr>
+            </w:pPr>
+            <w:r>
+              <w:t xml:space="preserve"> </w:t>
+            </w:r>
+          </w:p>
+          <w:p>
+            <w:pPr>
+              <w:pStyle w:val="Paragraphedeliste"/>
+              <w:numPr>
+                <w:ilvl w:val="0"/>
+                <w:numId w:val="45"/>
+              </w:numPr>
+              <w:ind w:right="-105"/>
+            </w:pPr>
+            <w:r>
+              <w:t xml:space="preserve"> </w:t>
+            </w:r>
+            <w:r>
+              <w:t>Le Numéro de diplôme est modifiable</w:t>
+            </w:r>
+          </w:p>
+          <w:p>
+            <w:pPr>
+              <w:ind w:right="-105"/>
+            </w:pPr>
+            <w:r>
+              <w:t xml:space="preserve"> </w:t>
+            </w:r>
+          </w:p>
+          <w:p>
+            <w:pPr>
+              <w:ind w:right="-105"/>
+            </w:pPr>
+            <w:r>
+              <w:t xml:space="preserve"> </w:t>
+            </w:r>
+          </w:p>
+          <w:p>
+            <w:pPr>
+              <w:pStyle w:val="Paragraphedeliste"/>
+              <w:numPr>
+                <w:ilvl w:val="0"/>
+                <w:numId w:val="45"/>
+              </w:numPr>
+              <w:ind w:right="-105"/>
+            </w:pPr>
+            <w:r>
+              <w:t xml:space="preserve"> </w:t>
+            </w:r>
+            <w:r>
+              <w:t>Le Diplôme CAFDES est ajouté à la liste des dipl</w:t>
+            </w:r>
+            <w:r>
+              <w:t>ô</w:t>
+            </w:r>
+            <w:r>
+              <w:t xml:space="preserve">mes du candidat </w:t>
+            </w:r>
+          </w:p>
+          <w:p>
+            <w:pPr>
+              <w:pStyle w:val="Paragraphedeliste"/>
+              <w:numPr>
+                <w:ilvl w:val="0"/>
+                <w:numId w:val="45"/>
+              </w:numPr>
+              <w:ind w:right="-105"/>
+            </w:pPr>
+            <w:r>
+              <w:t>La date d’obtention est la date du jury</w:t>
+            </w:r>
+          </w:p>
+          <w:p>
+            <w:pPr>
+              <w:pStyle w:val="Paragraphedeliste"/>
+              <w:ind w:left="360" w:right="-105"/>
+            </w:pPr>
             <w:bookmarkStart w:id="1" w:name="_GoBack"/>
             <w:bookmarkEnd w:id="1"/>
             <w:r>
-              <w:t xml:space="preserve">la </w:t>
-            </w:r>
-            <w:r>
-              <w:t>date d’obtention du diplôme sont inscrits sur le diplôme du candidat.</w:t>
-            </w:r>
-          </w:p>
-        </w:tc>
-      </w:tr>
-      <w:tr>
-        <w:tc>
-          <w:tcPr>
-            <w:tcW w:w="4954" w:type="dxa"/>
-          </w:tcPr>
-          <w:p>
-            <w:r>
-              <w:t>Prérequis :</w:t>
-            </w:r>
-          </w:p>
-        </w:tc>
-        <w:tc>
-          <w:tcPr>
-            <w:tcW w:w="5389" w:type="dxa"/>
-          </w:tcPr>
-          <w:p>
-            <w:r>
-              <w:t>2 Candidats &lt;&lt;TEST1&gt;&gt; &lt;&lt;TEST2&gt;&gt; existent et sont déverrouillés et pas de diplômes</w:t>
-            </w:r>
-          </w:p>
-        </w:tc>
-      </w:tr>
-      <w:tr>
-        <w:tc>
-          <w:tcPr>
-            <w:tcW w:w="4954" w:type="dxa"/>
-          </w:tcPr>
-          <w:p>
-            <w:r>
-              <w:t xml:space="preserve">Actions : </w:t>
-            </w:r>
-          </w:p>
-        </w:tc>
-        <w:tc>
-          <w:tcPr>
-            <w:tcW w:w="5389" w:type="dxa"/>
-          </w:tcPr>
-          <w:p>
-            <w:r>
-              <w:t>Résultat attendus</w:t>
-            </w:r>
-          </w:p>
-        </w:tc>
-      </w:tr>
-      <w:tr>
-        <w:tc>
-          <w:tcPr>
-            <w:tcW w:w="4954" w:type="dxa"/>
-          </w:tcPr>
-          <w:p>
-            <w:pPr>
-              <w:pStyle w:val="Paragraphedeliste"/>
-              <w:numPr>
-                <w:ilvl w:val="0"/>
-                <w:numId w:val="44"/>
-              </w:numPr>
-            </w:pPr>
-            <w:r>
-              <w:t>Ajout d’un L2 sur le candidat</w:t>
-            </w:r>
-          </w:p>
-          <w:p>
-            <w:pPr>
-              <w:pStyle w:val="Paragraphedeliste"/>
-              <w:numPr>
-                <w:ilvl w:val="0"/>
-                <w:numId w:val="44"/>
-              </w:numPr>
-            </w:pPr>
-            <w:r>
-              <w:t>L2 =&gt; reçu complet</w:t>
-            </w:r>
-          </w:p>
-          <w:p>
-            <w:pPr>
-              <w:pStyle w:val="Paragraphedeliste"/>
-              <w:numPr>
-                <w:ilvl w:val="0"/>
-                <w:numId w:val="44"/>
-              </w:numPr>
-            </w:pPr>
-            <w:r>
-              <w:t xml:space="preserve">Saisie de la décision « Validation </w:t>
-            </w:r>
-            <w:r>
-              <w:t>Totale</w:t>
-            </w:r>
-            <w:r>
-              <w:t> » + date de validité &gt; Aujourd’hui</w:t>
-            </w:r>
-            <w:r>
-              <w:t>+3ans</w:t>
-            </w:r>
-          </w:p>
-          <w:p>
-            <w:pPr>
-              <w:pStyle w:val="Paragraphedeliste"/>
-              <w:numPr>
-                <w:ilvl w:val="0"/>
-                <w:numId w:val="44"/>
-              </w:numPr>
-            </w:pPr>
-            <w:r>
-              <w:t>Saisie du numéro de Diplôme </w:t>
-            </w:r>
-          </w:p>
-          <w:p>
-            <w:pPr>
-              <w:pStyle w:val="Paragraphedeliste"/>
-              <w:numPr>
-                <w:ilvl w:val="0"/>
-                <w:numId w:val="44"/>
-              </w:numPr>
-            </w:pPr>
-            <w:r>
-              <w:t>Valider et Quitter</w:t>
-            </w:r>
-          </w:p>
-          <w:p>
-            <w:pPr>
-              <w:pStyle w:val="Paragraphedeliste"/>
-              <w:numPr>
-                <w:ilvl w:val="0"/>
-                <w:numId w:val="44"/>
-              </w:numPr>
-            </w:pPr>
-            <w:r>
-              <w:t>Affichage du Diplôme du candidat</w:t>
-            </w:r>
-          </w:p>
-          <w:p>
-            <w:pPr>
-              <w:pStyle w:val="Paragraphedeliste"/>
-              <w:ind w:left="360"/>
-            </w:pPr>
-          </w:p>
-          <w:p>
-            <w:pPr>
-              <w:pStyle w:val="Paragraphedeliste"/>
-            </w:pPr>
-          </w:p>
-          <w:p>
-            <w:pPr>
-              <w:pStyle w:val="Paragraphedeliste"/>
-              <w:ind w:left="360"/>
-            </w:pPr>
-          </w:p>
-        </w:tc>
-        <w:tc>
-          <w:tcPr>
-            <w:tcW w:w="5389" w:type="dxa"/>
-          </w:tcPr>
-          <w:p>
-            <w:pPr>
-              <w:pStyle w:val="Paragraphedeliste"/>
-              <w:numPr>
-                <w:ilvl w:val="0"/>
-                <w:numId w:val="45"/>
-              </w:numPr>
-            </w:pPr>
-            <w:r>
-              <w:t xml:space="preserve"> </w:t>
-            </w:r>
-          </w:p>
-          <w:p>
-            <w:pPr>
-              <w:pStyle w:val="Paragraphedeliste"/>
-              <w:numPr>
-                <w:ilvl w:val="0"/>
-                <w:numId w:val="45"/>
-              </w:numPr>
-            </w:pPr>
-            <w:r>
-              <w:t xml:space="preserve"> </w:t>
-            </w:r>
-          </w:p>
-          <w:p>
-            <w:pPr>
-              <w:pStyle w:val="Paragraphedeliste"/>
-              <w:numPr>
-                <w:ilvl w:val="0"/>
-                <w:numId w:val="45"/>
-              </w:numPr>
-              <w:ind w:right="-105"/>
-            </w:pPr>
-            <w:r>
-              <w:t xml:space="preserve"> </w:t>
-            </w:r>
-            <w:r>
-              <w:t>Le Numéro de diplôme est modifiable</w:t>
-            </w:r>
-          </w:p>
-          <w:p>
-            <w:pPr>
-              <w:ind w:right="-105"/>
-            </w:pPr>
-            <w:r>
-              <w:t xml:space="preserve"> </w:t>
-            </w:r>
-          </w:p>
-          <w:p>
-            <w:pPr>
-              <w:ind w:right="-105"/>
-            </w:pPr>
-            <w:r>
-              <w:t xml:space="preserve"> </w:t>
-            </w:r>
-          </w:p>
-          <w:p>
-            <w:pPr>
-              <w:pStyle w:val="Paragraphedeliste"/>
-              <w:numPr>
-                <w:ilvl w:val="0"/>
-                <w:numId w:val="45"/>
-              </w:numPr>
-              <w:ind w:right="-105"/>
-            </w:pPr>
-            <w:r>
-              <w:t xml:space="preserve"> </w:t>
-            </w:r>
-            <w:r>
-              <w:t>Le Diplôme CAFDES est ajouté à la liste des dipl</w:t>
-            </w:r>
-            <w:r>
-              <w:t>ô</w:t>
-            </w:r>
-            <w:r>
-              <w:t xml:space="preserve">mes du candidat </w:t>
-            </w:r>
-          </w:p>
-          <w:p>
-            <w:pPr>
-              <w:pStyle w:val="Paragraphedeliste"/>
-              <w:numPr>
-                <w:ilvl w:val="0"/>
-                <w:numId w:val="45"/>
-              </w:numPr>
-              <w:ind w:right="-105"/>
-            </w:pPr>
-            <w:r>
-              <w:t>La date d’obtention est la date du jury</w:t>
-            </w:r>
-          </w:p>
-          <w:p>
-            <w:pPr>
-              <w:pStyle w:val="Paragraphedeliste"/>
-              <w:numPr>
-                <w:ilvl w:val="0"/>
-                <w:numId w:val="45"/>
-              </w:numPr>
-              <w:ind w:right="-105"/>
-            </w:pPr>
-            <w:r>
-              <w:t>Le numéro du diplôme est celui saisie dans le livret2.</w:t>
+              <w:t>.</w:t>
             </w:r>
           </w:p>
           <w:p>

</xml_diff>

<commit_message>
Affichage de la liste des diplomes
</commit_message>
<xml_diff>
--- a/GestVAE/DOCS/ScenariosTests.docx
+++ b/GestVAE/DOCS/ScenariosTests.docx
@@ -3972,7 +3972,10 @@
               <w:t xml:space="preserve">Ajout de L1 </w:t>
             </w:r>
             <w:r>
-              <w:t>possible en fonction de la date de validité</w:t>
+              <w:t xml:space="preserve">possible en fonction de la </w:t>
+            </w:r>
+            <w:r>
+              <w:t>présence d’un L1 Favorable</w:t>
             </w:r>
           </w:p>
         </w:tc>
@@ -4284,7 +4287,10 @@
           </w:tcPr>
           <w:p>
             <w:r>
-              <w:t>Ajout de L1 possible en fonction de la Décision du jury</w:t>
+              <w:t xml:space="preserve">Ajout de L1 possible </w:t>
+            </w:r>
+            <w:r>
+              <w:t>Si L1 Défavorable</w:t>
             </w:r>
           </w:p>
         </w:tc>
@@ -4306,7 +4312,7 @@
           </w:tcPr>
           <w:p>
             <w:r>
-              <w:t>Vérifier qu’il n’est pas possible d’ajouter un L1 si un autre L1 refusé est ‘Valide’</w:t>
+              <w:t xml:space="preserve">Vérifier qu’il n’est pas possible d’ajouter un L1 si un autre L1 refusé </w:t>
             </w:r>
           </w:p>
         </w:tc>
@@ -4399,7 +4405,18 @@
               <w:t>Déf</w:t>
             </w:r>
             <w:r>
-              <w:t>avorable » + date de validité &gt; Aujourd’hui</w:t>
+              <w:t>avorable</w:t>
+            </w:r>
+            <w:r>
+              <w:t xml:space="preserve"> </w:t>
+            </w:r>
+            <w:proofErr w:type="gramStart"/>
+            <w:r>
+              <w:t>«  =</w:t>
+            </w:r>
+            <w:proofErr w:type="gramEnd"/>
+            <w:r>
+              <w:t xml:space="preserve"> Valider Quitter</w:t>
             </w:r>
           </w:p>
           <w:p>
@@ -4411,7 +4428,7 @@
               </w:numPr>
             </w:pPr>
             <w:r>
-              <w:t>Modification date de Validité &lt; aujourd’hui</w:t>
+              <w:t>Affichage de la liste des Livrets</w:t>
             </w:r>
           </w:p>
           <w:p>
@@ -4437,9 +4454,10 @@
                 <w:ilvl w:val="0"/>
                 <w:numId w:val="29"/>
               </w:numPr>
-            </w:pPr>
-            <w:r>
-              <w:t>Le bouton Ajout de L1 est inactif</w:t>
+              <w:ind w:right="-105"/>
+            </w:pPr>
+            <w:r>
+              <w:t xml:space="preserve"> </w:t>
             </w:r>
           </w:p>
           <w:p>
@@ -4449,9 +4467,10 @@
                 <w:ilvl w:val="0"/>
                 <w:numId w:val="29"/>
               </w:numPr>
-            </w:pPr>
-            <w:r>
-              <w:t>Le bouton Ajout de L1 est inactif</w:t>
+              <w:ind w:right="-105"/>
+            </w:pPr>
+            <w:r>
+              <w:t xml:space="preserve"> </w:t>
             </w:r>
           </w:p>
           <w:p>
@@ -4464,28 +4483,20 @@
               <w:ind w:right="-105"/>
             </w:pPr>
             <w:r>
-              <w:t>Le bouton Ajout de L1 est inactif</w:t>
-            </w:r>
-          </w:p>
-          <w:p>
-            <w:pPr>
+              <w:t xml:space="preserve"> </w:t>
+            </w:r>
+          </w:p>
+          <w:p>
+            <w:pPr>
+              <w:pStyle w:val="Paragraphedeliste"/>
+              <w:numPr>
+                <w:ilvl w:val="0"/>
+                <w:numId w:val="29"/>
+              </w:numPr>
               <w:ind w:right="-105"/>
             </w:pPr>
             <w:r>
-              <w:t xml:space="preserve"> </w:t>
-            </w:r>
-          </w:p>
-          <w:p>
-            <w:pPr>
-              <w:pStyle w:val="Paragraphedeliste"/>
-              <w:numPr>
-                <w:ilvl w:val="0"/>
-                <w:numId w:val="29"/>
-              </w:numPr>
-              <w:ind w:right="-105"/>
-            </w:pPr>
-            <w:r>
-              <w:t>Le bouton Ajout de L1 est Actif</w:t>
+              <w:t xml:space="preserve"> Le bouton Ajout Livert1 Actif</w:t>
             </w:r>
           </w:p>
           <w:p>
@@ -4699,8 +4710,14 @@
               </w:numPr>
             </w:pPr>
             <w:r>
-              <w:t>Saisie de la décision « Défavorable » + date de validité &gt; Aujourd’hui</w:t>
-            </w:r>
+              <w:t xml:space="preserve">Saisie de la décision « Défavorable » </w:t>
+            </w:r>
+          </w:p>
+          <w:p>
+            <w:pPr>
+              <w:pStyle w:val="Paragraphedeliste"/>
+              <w:ind w:left="360"/>
+            </w:pPr>
           </w:p>
           <w:p>
             <w:pPr>
@@ -4711,7 +4728,13 @@
               </w:numPr>
             </w:pPr>
             <w:r>
-              <w:t>Modification date de Validité &lt; aujourd’hui</w:t>
+              <w:t>Affichage de la liste des Liv</w:t>
+            </w:r>
+            <w:r>
+              <w:t>r</w:t>
+            </w:r>
+            <w:r>
+              <w:t>ets</w:t>
             </w:r>
           </w:p>
           <w:p>
@@ -4739,7 +4762,7 @@
               </w:numPr>
             </w:pPr>
             <w:r>
-              <w:t>Le bouton Ajout de L2 est inactif</w:t>
+              <w:t xml:space="preserve"> </w:t>
             </w:r>
           </w:p>
           <w:p>
@@ -4751,7 +4774,7 @@
               </w:numPr>
             </w:pPr>
             <w:r>
-              <w:t>Le bouton Ajout de L2 est inactif</w:t>
+              <w:t xml:space="preserve"> </w:t>
             </w:r>
           </w:p>
           <w:p>
@@ -4761,15 +4784,6 @@
                 <w:ilvl w:val="0"/>
                 <w:numId w:val="31"/>
               </w:numPr>
-              <w:ind w:right="-105"/>
-            </w:pPr>
-            <w:r>
-              <w:t>Le bouton Ajout de L2est inactif</w:t>
-            </w:r>
-          </w:p>
-          <w:p>
-            <w:pPr>
-              <w:ind w:right="-105"/>
             </w:pPr>
             <w:r>
               <w:t xml:space="preserve"> </w:t>
@@ -4782,10 +4796,9 @@
                 <w:ilvl w:val="0"/>
                 <w:numId w:val="31"/>
               </w:numPr>
-              <w:ind w:right="-105"/>
-            </w:pPr>
-            <w:r>
-              <w:t>Le bouton Ajout de L2 est Inactif</w:t>
+            </w:pPr>
+            <w:r>
+              <w:t>Le bouton Ajout de L2 est actif</w:t>
             </w:r>
           </w:p>
           <w:p>
@@ -4926,7 +4939,13 @@
           </w:tcPr>
           <w:p>
             <w:r>
-              <w:t>Vérifier qu’il n’est pas possible d’ajouter un L2 si le L1 est Accepté ET valide</w:t>
+              <w:t xml:space="preserve">Vérifier qu’il n’est pas possible d’ajouter un L2 si le L1 est Accepté ET </w:t>
+            </w:r>
+            <w:r>
+              <w:t xml:space="preserve">Non </w:t>
+            </w:r>
+            <w:r>
+              <w:t>valide</w:t>
             </w:r>
           </w:p>
         </w:tc>
@@ -5013,7 +5032,13 @@
               </w:numPr>
             </w:pPr>
             <w:r>
-              <w:t>Saisie de la décision « Favorable » + date de validité &gt; Aujourd’hui</w:t>
+              <w:t xml:space="preserve">Saisie de la décision « Favorable » + date de validité </w:t>
+            </w:r>
+            <w:r>
+              <w:t>&gt;</w:t>
+            </w:r>
+            <w:r>
+              <w:t xml:space="preserve"> Aujourd’hui</w:t>
             </w:r>
           </w:p>
           <w:p>
@@ -5337,19 +5362,7 @@
               </w:numPr>
             </w:pPr>
             <w:r>
-              <w:t>Saisie de la décision « Défavorable » + date de validité &gt; Aujourd’hui</w:t>
-            </w:r>
-          </w:p>
-          <w:p>
-            <w:pPr>
-              <w:pStyle w:val="Paragraphedeliste"/>
-              <w:numPr>
-                <w:ilvl w:val="0"/>
-                <w:numId w:val="34"/>
-              </w:numPr>
-            </w:pPr>
-            <w:r>
-              <w:t>Saisie de la décision « Défavorable » + date de validité &lt; Aujourd’hui</w:t>
+              <w:t xml:space="preserve">Saisie de la décision « Défavorable » </w:t>
             </w:r>
           </w:p>
           <w:p>
@@ -5447,7 +5460,13 @@
               <w:ind w:right="-105"/>
             </w:pPr>
             <w:r>
-              <w:t>Le bouton Ajout de L2 est Inactif</w:t>
+              <w:t xml:space="preserve">Le bouton Ajout de L2 est </w:t>
+            </w:r>
+            <w:r>
+              <w:t>A</w:t>
+            </w:r>
+            <w:r>
+              <w:t>ctif</w:t>
             </w:r>
           </w:p>
           <w:p>
@@ -5457,21 +5476,10 @@
           </w:p>
           <w:p>
             <w:pPr>
-              <w:pStyle w:val="Paragraphedeliste"/>
-              <w:numPr>
-                <w:ilvl w:val="0"/>
-                <w:numId w:val="35"/>
-              </w:numPr>
               <w:ind w:right="-105"/>
             </w:pPr>
-            <w:r>
-              <w:t>Le bouton Ajout de L2 est Actif</w:t>
-            </w:r>
-          </w:p>
-          <w:p>
-            <w:pPr>
-              <w:ind w:right="-105"/>
-            </w:pPr>
+            <w:bookmarkStart w:id="0" w:name="_GoBack"/>
+            <w:bookmarkEnd w:id="0"/>
           </w:p>
           <w:p>
             <w:pPr>
@@ -5559,7 +5567,7 @@
             <w:tcW w:w="4954" w:type="dxa"/>
           </w:tcPr>
           <w:p>
-            <w:bookmarkStart w:id="0" w:name="_Hlk5784868"/>
+            <w:bookmarkStart w:id="1" w:name="_Hlk5784868"/>
             <w:r>
               <w:t xml:space="preserve">Titre : </w:t>
             </w:r>
@@ -5585,7 +5593,7 @@
           </w:p>
         </w:tc>
       </w:tr>
-      <w:bookmarkEnd w:id="0"/>
+      <w:bookmarkEnd w:id="1"/>
       <w:tr>
         <w:tc>
           <w:tcPr>
@@ -7230,8 +7238,6 @@
               <w:pStyle w:val="Paragraphedeliste"/>
               <w:ind w:left="360" w:right="-105"/>
             </w:pPr>
-            <w:bookmarkStart w:id="1" w:name="_GoBack"/>
-            <w:bookmarkEnd w:id="1"/>
             <w:r>
               <w:t>.</w:t>
             </w:r>

</xml_diff>

<commit_message>
0000989: Les nouveaux Candidats n'apparaissent pas sur les extractions
</commit_message>
<xml_diff>
--- a/GestVAE/DOCS/ScenariosTests.docx
+++ b/GestVAE/DOCS/ScenariosTests.docx
@@ -6616,8 +6616,6 @@
             <w:r>
               <w:t xml:space="preserve">des modules sur le </w:t>
             </w:r>
-            <w:bookmarkStart w:id="1" w:name="_GoBack"/>
-            <w:bookmarkEnd w:id="1"/>
             <w:r>
               <w:t>c</w:t>
             </w:r>
@@ -7235,6 +7233,737 @@
             <w:r>
               <w:t>.</w:t>
             </w:r>
+          </w:p>
+          <w:p>
+            <w:pPr>
+              <w:ind w:right="-105"/>
+            </w:pPr>
+          </w:p>
+          <w:p>
+            <w:pPr>
+              <w:ind w:right="-105"/>
+            </w:pPr>
+          </w:p>
+        </w:tc>
+      </w:tr>
+      <w:tr>
+        <w:tc>
+          <w:tcPr>
+            <w:tcW w:w="4954" w:type="dxa"/>
+          </w:tcPr>
+          <w:p/>
+        </w:tc>
+        <w:tc>
+          <w:tcPr>
+            <w:tcW w:w="5389" w:type="dxa"/>
+          </w:tcPr>
+          <w:p/>
+        </w:tc>
+      </w:tr>
+      <w:tr>
+        <w:tc>
+          <w:tcPr>
+            <w:tcW w:w="4954" w:type="dxa"/>
+          </w:tcPr>
+          <w:p/>
+        </w:tc>
+        <w:tc>
+          <w:tcPr>
+            <w:tcW w:w="5389" w:type="dxa"/>
+          </w:tcPr>
+          <w:p/>
+        </w:tc>
+      </w:tr>
+    </w:tbl>
+    <w:p/>
+    <w:tbl>
+      <w:tblPr>
+        <w:tblStyle w:val="Grilledutableau"/>
+        <w:tblW w:w="0" w:type="auto"/>
+        <w:tblLook w:val="04A0" w:firstRow="1" w:lastRow="0" w:firstColumn="1" w:lastColumn="0" w:noHBand="0" w:noVBand="1"/>
+      </w:tblPr>
+      <w:tblGrid>
+        <w:gridCol w:w="4954"/>
+        <w:gridCol w:w="5389"/>
+      </w:tblGrid>
+      <w:tr>
+        <w:tc>
+          <w:tcPr>
+            <w:tcW w:w="4954" w:type="dxa"/>
+          </w:tcPr>
+          <w:p>
+            <w:r>
+              <w:t xml:space="preserve">Scenario : </w:t>
+            </w:r>
+          </w:p>
+        </w:tc>
+        <w:tc>
+          <w:tcPr>
+            <w:tcW w:w="5389" w:type="dxa"/>
+          </w:tcPr>
+          <w:p>
+            <w:r>
+              <w:t>GESTVAE0</w:t>
+            </w:r>
+            <w:r>
+              <w:t>2</w:t>
+            </w:r>
+            <w:r>
+              <w:t>2</w:t>
+            </w:r>
+          </w:p>
+        </w:tc>
+      </w:tr>
+      <w:tr>
+        <w:tc>
+          <w:tcPr>
+            <w:tcW w:w="4954" w:type="dxa"/>
+          </w:tcPr>
+          <w:p>
+            <w:r>
+              <w:t xml:space="preserve">Titre : </w:t>
+            </w:r>
+          </w:p>
+        </w:tc>
+        <w:tc>
+          <w:tcPr>
+            <w:tcW w:w="5389" w:type="dxa"/>
+          </w:tcPr>
+          <w:p>
+            <w:r>
+              <w:t>Extraction des Données du L1</w:t>
+            </w:r>
+          </w:p>
+        </w:tc>
+      </w:tr>
+      <w:tr>
+        <w:tc>
+          <w:tcPr>
+            <w:tcW w:w="4954" w:type="dxa"/>
+          </w:tcPr>
+          <w:p>
+            <w:r>
+              <w:t xml:space="preserve">Objectif : </w:t>
+            </w:r>
+          </w:p>
+        </w:tc>
+        <w:tc>
+          <w:tcPr>
+            <w:tcW w:w="5389" w:type="dxa"/>
+          </w:tcPr>
+          <w:p>
+            <w:r>
+              <w:t>Vérifier que les candidats ont bien présents dans l’extraction RQ_L1_DOC</w:t>
+            </w:r>
+          </w:p>
+        </w:tc>
+      </w:tr>
+      <w:tr>
+        <w:tc>
+          <w:tcPr>
+            <w:tcW w:w="4954" w:type="dxa"/>
+          </w:tcPr>
+          <w:p>
+            <w:r>
+              <w:t>Prérequis :</w:t>
+            </w:r>
+          </w:p>
+        </w:tc>
+        <w:tc>
+          <w:tcPr>
+            <w:tcW w:w="5389" w:type="dxa"/>
+          </w:tcPr>
+          <w:p>
+            <w:r>
+              <w:t>3</w:t>
+            </w:r>
+            <w:r>
+              <w:t xml:space="preserve"> Candidats &lt;&lt;TEST1&gt;&gt; &lt;&lt;TEST2&gt;&gt; </w:t>
+            </w:r>
+            <w:r>
+              <w:t xml:space="preserve">&lt;&lt;TEST3&gt;&gt; </w:t>
+            </w:r>
+            <w:r>
+              <w:t xml:space="preserve">existent et </w:t>
+            </w:r>
+            <w:r>
+              <w:t>s</w:t>
+            </w:r>
+            <w:r>
+              <w:t xml:space="preserve">ont </w:t>
+            </w:r>
+            <w:r>
+              <w:t>SANS LIVRETS</w:t>
+            </w:r>
+          </w:p>
+        </w:tc>
+      </w:tr>
+      <w:tr>
+        <w:tc>
+          <w:tcPr>
+            <w:tcW w:w="4954" w:type="dxa"/>
+          </w:tcPr>
+          <w:p>
+            <w:r>
+              <w:t xml:space="preserve">Actions : </w:t>
+            </w:r>
+          </w:p>
+        </w:tc>
+        <w:tc>
+          <w:tcPr>
+            <w:tcW w:w="5389" w:type="dxa"/>
+          </w:tcPr>
+          <w:p>
+            <w:r>
+              <w:t>Résultat attendus</w:t>
+            </w:r>
+          </w:p>
+        </w:tc>
+      </w:tr>
+      <w:tr>
+        <w:tc>
+          <w:tcPr>
+            <w:tcW w:w="4954" w:type="dxa"/>
+          </w:tcPr>
+          <w:p>
+            <w:pPr>
+              <w:pStyle w:val="Paragraphedeliste"/>
+              <w:numPr>
+                <w:ilvl w:val="0"/>
+                <w:numId w:val="46"/>
+              </w:numPr>
+            </w:pPr>
+            <w:r>
+              <w:t>Ajout d’un L1 Sur le candidat &lt;&lt;TEST2&gt;&gt;</w:t>
+            </w:r>
+          </w:p>
+          <w:p>
+            <w:pPr>
+              <w:pStyle w:val="Paragraphedeliste"/>
+              <w:numPr>
+                <w:ilvl w:val="0"/>
+                <w:numId w:val="46"/>
+              </w:numPr>
+            </w:pPr>
+            <w:r>
+              <w:t>Ajout d’un L1 Sur Candidat &lt;&lt;TEST3&gt;&gt;</w:t>
+            </w:r>
+          </w:p>
+          <w:p>
+            <w:pPr>
+              <w:pStyle w:val="Paragraphedeliste"/>
+              <w:numPr>
+                <w:ilvl w:val="0"/>
+                <w:numId w:val="46"/>
+              </w:numPr>
+            </w:pPr>
+            <w:r>
+              <w:t xml:space="preserve">Ajout d’une </w:t>
+            </w:r>
+            <w:proofErr w:type="spellStart"/>
+            <w:r>
+              <w:t>Piéces</w:t>
+            </w:r>
+            <w:proofErr w:type="spellEnd"/>
+            <w:r>
+              <w:t xml:space="preserve"> jointes sur le L1 de &lt;&lt;TEST3&gt;&gt;</w:t>
+            </w:r>
+          </w:p>
+          <w:p>
+            <w:pPr>
+              <w:pStyle w:val="Paragraphedeliste"/>
+              <w:numPr>
+                <w:ilvl w:val="0"/>
+                <w:numId w:val="46"/>
+              </w:numPr>
+            </w:pPr>
+          </w:p>
+          <w:p>
+            <w:pPr>
+              <w:pStyle w:val="Paragraphedeliste"/>
+              <w:numPr>
+                <w:ilvl w:val="0"/>
+                <w:numId w:val="46"/>
+              </w:numPr>
+            </w:pPr>
+            <w:r>
+              <w:t>Extraire les informations de la base de données à l’aide de la requête RQ_L1_DOC</w:t>
+            </w:r>
+          </w:p>
+          <w:p>
+            <w:pPr>
+              <w:pStyle w:val="Paragraphedeliste"/>
+              <w:ind w:left="360"/>
+            </w:pPr>
+          </w:p>
+          <w:p>
+            <w:pPr>
+              <w:pStyle w:val="Paragraphedeliste"/>
+            </w:pPr>
+          </w:p>
+          <w:p>
+            <w:pPr>
+              <w:pStyle w:val="Paragraphedeliste"/>
+              <w:ind w:left="360"/>
+            </w:pPr>
+          </w:p>
+        </w:tc>
+        <w:tc>
+          <w:tcPr>
+            <w:tcW w:w="5389" w:type="dxa"/>
+          </w:tcPr>
+          <w:p>
+            <w:pPr>
+              <w:pStyle w:val="Paragraphedeliste"/>
+              <w:numPr>
+                <w:ilvl w:val="0"/>
+                <w:numId w:val="47"/>
+              </w:numPr>
+            </w:pPr>
+            <w:r>
+              <w:t xml:space="preserve"> </w:t>
+            </w:r>
+          </w:p>
+          <w:p>
+            <w:pPr>
+              <w:pStyle w:val="Paragraphedeliste"/>
+              <w:numPr>
+                <w:ilvl w:val="0"/>
+                <w:numId w:val="47"/>
+              </w:numPr>
+            </w:pPr>
+            <w:r>
+              <w:t xml:space="preserve"> </w:t>
+            </w:r>
+          </w:p>
+          <w:p>
+            <w:pPr>
+              <w:pStyle w:val="Paragraphedeliste"/>
+              <w:numPr>
+                <w:ilvl w:val="0"/>
+                <w:numId w:val="47"/>
+              </w:numPr>
+            </w:pPr>
+            <w:r>
+              <w:t xml:space="preserve"> </w:t>
+            </w:r>
+          </w:p>
+          <w:p>
+            <w:pPr>
+              <w:pStyle w:val="Paragraphedeliste"/>
+              <w:numPr>
+                <w:ilvl w:val="0"/>
+                <w:numId w:val="47"/>
+              </w:numPr>
+            </w:pPr>
+            <w:r>
+              <w:t xml:space="preserve"> </w:t>
+            </w:r>
+          </w:p>
+          <w:p>
+            <w:pPr>
+              <w:pStyle w:val="Paragraphedeliste"/>
+              <w:numPr>
+                <w:ilvl w:val="0"/>
+                <w:numId w:val="47"/>
+              </w:numPr>
+            </w:pPr>
+            <w:r>
+              <w:t>Les 3 candidats son bien présents dans l’extraction</w:t>
+            </w:r>
+          </w:p>
+          <w:p>
+            <w:pPr>
+              <w:pStyle w:val="Paragraphedeliste"/>
+              <w:ind w:left="360" w:right="-105"/>
+            </w:pPr>
+          </w:p>
+          <w:p>
+            <w:pPr>
+              <w:ind w:right="-105"/>
+            </w:pPr>
+          </w:p>
+          <w:p>
+            <w:pPr>
+              <w:ind w:right="-105"/>
+            </w:pPr>
+          </w:p>
+        </w:tc>
+      </w:tr>
+      <w:tr>
+        <w:tc>
+          <w:tcPr>
+            <w:tcW w:w="4954" w:type="dxa"/>
+          </w:tcPr>
+          <w:p/>
+        </w:tc>
+        <w:tc>
+          <w:tcPr>
+            <w:tcW w:w="5389" w:type="dxa"/>
+          </w:tcPr>
+          <w:p/>
+        </w:tc>
+      </w:tr>
+      <w:tr>
+        <w:tc>
+          <w:tcPr>
+            <w:tcW w:w="4954" w:type="dxa"/>
+          </w:tcPr>
+          <w:p/>
+        </w:tc>
+        <w:tc>
+          <w:tcPr>
+            <w:tcW w:w="5389" w:type="dxa"/>
+          </w:tcPr>
+          <w:p/>
+        </w:tc>
+      </w:tr>
+    </w:tbl>
+    <w:p/>
+    <w:p>
+      <w:r>
+        <w:br w:type="column"/>
+      </w:r>
+    </w:p>
+    <w:tbl>
+      <w:tblPr>
+        <w:tblStyle w:val="Grilledutableau"/>
+        <w:tblW w:w="0" w:type="auto"/>
+        <w:tblLook w:val="04A0" w:firstRow="1" w:lastRow="0" w:firstColumn="1" w:lastColumn="0" w:noHBand="0" w:noVBand="1"/>
+      </w:tblPr>
+      <w:tblGrid>
+        <w:gridCol w:w="4954"/>
+        <w:gridCol w:w="5389"/>
+      </w:tblGrid>
+      <w:tr>
+        <w:tc>
+          <w:tcPr>
+            <w:tcW w:w="4954" w:type="dxa"/>
+          </w:tcPr>
+          <w:p>
+            <w:r>
+              <w:t xml:space="preserve">Scenario : </w:t>
+            </w:r>
+          </w:p>
+        </w:tc>
+        <w:tc>
+          <w:tcPr>
+            <w:tcW w:w="5389" w:type="dxa"/>
+          </w:tcPr>
+          <w:p>
+            <w:r>
+              <w:t>GESTVAE0</w:t>
+            </w:r>
+            <w:r>
+              <w:t>2</w:t>
+            </w:r>
+            <w:r>
+              <w:t>3</w:t>
+            </w:r>
+          </w:p>
+        </w:tc>
+      </w:tr>
+      <w:tr>
+        <w:tc>
+          <w:tcPr>
+            <w:tcW w:w="4954" w:type="dxa"/>
+          </w:tcPr>
+          <w:p>
+            <w:r>
+              <w:t xml:space="preserve">Titre : </w:t>
+            </w:r>
+          </w:p>
+        </w:tc>
+        <w:tc>
+          <w:tcPr>
+            <w:tcW w:w="5389" w:type="dxa"/>
+          </w:tcPr>
+          <w:p>
+            <w:r>
+              <w:t>Extraction des Données du L</w:t>
+            </w:r>
+            <w:r>
+              <w:t>2</w:t>
+            </w:r>
+          </w:p>
+        </w:tc>
+      </w:tr>
+      <w:tr>
+        <w:tc>
+          <w:tcPr>
+            <w:tcW w:w="4954" w:type="dxa"/>
+          </w:tcPr>
+          <w:p>
+            <w:r>
+              <w:t xml:space="preserve">Objectif : </w:t>
+            </w:r>
+          </w:p>
+        </w:tc>
+        <w:tc>
+          <w:tcPr>
+            <w:tcW w:w="5389" w:type="dxa"/>
+          </w:tcPr>
+          <w:p>
+            <w:r>
+              <w:t>Vérifier que les candidats ont bien présents dans l’extraction RQ_L</w:t>
+            </w:r>
+            <w:r>
+              <w:t>2</w:t>
+            </w:r>
+            <w:r>
+              <w:t>_DOC</w:t>
+            </w:r>
+          </w:p>
+        </w:tc>
+      </w:tr>
+      <w:tr>
+        <w:tc>
+          <w:tcPr>
+            <w:tcW w:w="4954" w:type="dxa"/>
+          </w:tcPr>
+          <w:p>
+            <w:r>
+              <w:t>Prérequis :</w:t>
+            </w:r>
+          </w:p>
+        </w:tc>
+        <w:tc>
+          <w:tcPr>
+            <w:tcW w:w="5389" w:type="dxa"/>
+          </w:tcPr>
+          <w:p>
+            <w:r>
+              <w:t>3 Candidats &lt;&lt;TEST1&gt;&gt; &lt;&lt;TEST2&gt;&gt; &lt;&lt;TEST3&gt;&gt; existent et sont SANS LIVRETS</w:t>
+            </w:r>
+          </w:p>
+        </w:tc>
+      </w:tr>
+      <w:tr>
+        <w:tc>
+          <w:tcPr>
+            <w:tcW w:w="4954" w:type="dxa"/>
+          </w:tcPr>
+          <w:p>
+            <w:r>
+              <w:t xml:space="preserve">Actions : </w:t>
+            </w:r>
+          </w:p>
+        </w:tc>
+        <w:tc>
+          <w:tcPr>
+            <w:tcW w:w="5389" w:type="dxa"/>
+          </w:tcPr>
+          <w:p>
+            <w:r>
+              <w:t>Résultat attendus</w:t>
+            </w:r>
+          </w:p>
+        </w:tc>
+      </w:tr>
+      <w:tr>
+        <w:tc>
+          <w:tcPr>
+            <w:tcW w:w="4954" w:type="dxa"/>
+          </w:tcPr>
+          <w:p>
+            <w:pPr>
+              <w:pStyle w:val="Paragraphedeliste"/>
+              <w:numPr>
+                <w:ilvl w:val="0"/>
+                <w:numId w:val="48"/>
+              </w:numPr>
+            </w:pPr>
+            <w:r>
+              <w:t xml:space="preserve">Ajout d’un </w:t>
+            </w:r>
+            <w:r>
+              <w:t>L1+</w:t>
+            </w:r>
+            <w:r>
+              <w:t>L</w:t>
+            </w:r>
+            <w:r>
+              <w:t>2</w:t>
+            </w:r>
+            <w:r>
+              <w:t xml:space="preserve"> Sur le candidat &lt;&lt;TEST2&gt;&gt;</w:t>
+            </w:r>
+          </w:p>
+          <w:p>
+            <w:pPr>
+              <w:pStyle w:val="Paragraphedeliste"/>
+              <w:numPr>
+                <w:ilvl w:val="0"/>
+                <w:numId w:val="48"/>
+              </w:numPr>
+            </w:pPr>
+            <w:r>
+              <w:t xml:space="preserve">Ajout d’un </w:t>
+            </w:r>
+            <w:r>
+              <w:t>L1+</w:t>
+            </w:r>
+            <w:r>
+              <w:t>L</w:t>
+            </w:r>
+            <w:r>
+              <w:t>2</w:t>
+            </w:r>
+            <w:r>
+              <w:t xml:space="preserve"> Sur Candidat &lt;&lt;TEST3&gt;&gt;</w:t>
+            </w:r>
+          </w:p>
+          <w:p>
+            <w:pPr>
+              <w:pStyle w:val="Paragraphedeliste"/>
+              <w:numPr>
+                <w:ilvl w:val="0"/>
+                <w:numId w:val="48"/>
+              </w:numPr>
+            </w:pPr>
+            <w:r>
+              <w:t xml:space="preserve">Ajout d’une </w:t>
+            </w:r>
+            <w:proofErr w:type="spellStart"/>
+            <w:r>
+              <w:t>Piéces</w:t>
+            </w:r>
+            <w:proofErr w:type="spellEnd"/>
+            <w:r>
+              <w:t xml:space="preserve"> jointes sur le L</w:t>
+            </w:r>
+            <w:r>
+              <w:t>2</w:t>
+            </w:r>
+            <w:r>
+              <w:t xml:space="preserve"> de &lt;&lt;TEST3&gt;&gt;</w:t>
+            </w:r>
+          </w:p>
+          <w:p>
+            <w:pPr>
+              <w:pStyle w:val="Paragraphedeliste"/>
+              <w:numPr>
+                <w:ilvl w:val="0"/>
+                <w:numId w:val="48"/>
+              </w:numPr>
+            </w:pPr>
+          </w:p>
+          <w:p>
+            <w:pPr>
+              <w:pStyle w:val="Paragraphedeliste"/>
+              <w:numPr>
+                <w:ilvl w:val="0"/>
+                <w:numId w:val="48"/>
+              </w:numPr>
+            </w:pPr>
+            <w:r>
+              <w:t>Extraire les informations de la base de données à l’aide de la requête RQ_L</w:t>
+            </w:r>
+            <w:r>
+              <w:t>2</w:t>
+            </w:r>
+            <w:r>
+              <w:t>_DOC</w:t>
+            </w:r>
+          </w:p>
+          <w:p>
+            <w:pPr>
+              <w:pStyle w:val="Paragraphedeliste"/>
+              <w:ind w:left="360"/>
+            </w:pPr>
+          </w:p>
+          <w:p>
+            <w:pPr>
+              <w:pStyle w:val="Paragraphedeliste"/>
+            </w:pPr>
+          </w:p>
+          <w:p>
+            <w:pPr>
+              <w:pStyle w:val="Paragraphedeliste"/>
+              <w:ind w:left="360"/>
+            </w:pPr>
+          </w:p>
+        </w:tc>
+        <w:tc>
+          <w:tcPr>
+            <w:tcW w:w="5389" w:type="dxa"/>
+          </w:tcPr>
+          <w:p>
+            <w:pPr>
+              <w:pStyle w:val="Paragraphedeliste"/>
+              <w:numPr>
+                <w:ilvl w:val="0"/>
+                <w:numId w:val="49"/>
+              </w:numPr>
+            </w:pPr>
+            <w:r>
+              <w:t xml:space="preserve"> </w:t>
+            </w:r>
+          </w:p>
+          <w:p>
+            <w:pPr>
+              <w:pStyle w:val="Paragraphedeliste"/>
+              <w:numPr>
+                <w:ilvl w:val="0"/>
+                <w:numId w:val="49"/>
+              </w:numPr>
+            </w:pPr>
+            <w:r>
+              <w:t xml:space="preserve"> </w:t>
+            </w:r>
+          </w:p>
+          <w:p>
+            <w:pPr>
+              <w:pStyle w:val="Paragraphedeliste"/>
+              <w:numPr>
+                <w:ilvl w:val="0"/>
+                <w:numId w:val="49"/>
+              </w:numPr>
+            </w:pPr>
+            <w:r>
+              <w:t xml:space="preserve"> </w:t>
+            </w:r>
+          </w:p>
+          <w:p>
+            <w:pPr>
+              <w:pStyle w:val="Paragraphedeliste"/>
+              <w:numPr>
+                <w:ilvl w:val="0"/>
+                <w:numId w:val="49"/>
+              </w:numPr>
+            </w:pPr>
+            <w:r>
+              <w:t xml:space="preserve"> </w:t>
+            </w:r>
+          </w:p>
+          <w:p>
+            <w:pPr>
+              <w:pStyle w:val="Paragraphedeliste"/>
+              <w:numPr>
+                <w:ilvl w:val="0"/>
+                <w:numId w:val="49"/>
+              </w:numPr>
+            </w:pPr>
+            <w:r>
+              <w:t>Les candidats TEST2 et TEST3</w:t>
+            </w:r>
+            <w:bookmarkStart w:id="1" w:name="_GoBack"/>
+            <w:bookmarkEnd w:id="1"/>
+            <w:r>
+              <w:t xml:space="preserve"> sont présents dans l’extraction,</w:t>
+            </w:r>
+          </w:p>
+          <w:p>
+            <w:pPr>
+              <w:pStyle w:val="Paragraphedeliste"/>
+              <w:ind w:left="360"/>
+            </w:pPr>
+          </w:p>
+          <w:p>
+            <w:pPr>
+              <w:pStyle w:val="Paragraphedeliste"/>
+              <w:ind w:left="360" w:right="-105"/>
+            </w:pPr>
           </w:p>
           <w:p>
             <w:pPr>
@@ -8194,6 +8923,119 @@
     </w:lvl>
   </w:abstractNum>
   <w:abstractNum w:abstractNumId="8" w15:restartNumberingAfterBreak="0">
+    <w:nsid w:val="1EFF63F6"/>
+    <w:multiLevelType w:val="hybridMultilevel"/>
+    <w:tmpl w:val="C01813B2"/>
+    <w:lvl w:ilvl="0" w:tplc="040C000F">
+      <w:start w:val="1"/>
+      <w:numFmt w:val="decimal"/>
+      <w:lvlText w:val="%1."/>
+      <w:lvlJc w:val="left"/>
+      <w:pPr>
+        <w:ind w:left="360" w:hanging="360"/>
+      </w:pPr>
+      <w:rPr>
+        <w:rFonts w:hint="default"/>
+      </w:rPr>
+    </w:lvl>
+    <w:lvl w:ilvl="1" w:tplc="040C0003" w:tentative="1">
+      <w:start w:val="1"/>
+      <w:numFmt w:val="bullet"/>
+      <w:lvlText w:val="o"/>
+      <w:lvlJc w:val="left"/>
+      <w:pPr>
+        <w:ind w:left="1080" w:hanging="360"/>
+      </w:pPr>
+      <w:rPr>
+        <w:rFonts w:ascii="Courier New" w:hAnsi="Courier New" w:cs="Courier New" w:hint="default"/>
+      </w:rPr>
+    </w:lvl>
+    <w:lvl w:ilvl="2" w:tplc="040C0005" w:tentative="1">
+      <w:start w:val="1"/>
+      <w:numFmt w:val="bullet"/>
+      <w:lvlText w:val=""/>
+      <w:lvlJc w:val="left"/>
+      <w:pPr>
+        <w:ind w:left="1800" w:hanging="360"/>
+      </w:pPr>
+      <w:rPr>
+        <w:rFonts w:ascii="Wingdings" w:hAnsi="Wingdings" w:hint="default"/>
+      </w:rPr>
+    </w:lvl>
+    <w:lvl w:ilvl="3" w:tplc="040C0001" w:tentative="1">
+      <w:start w:val="1"/>
+      <w:numFmt w:val="bullet"/>
+      <w:lvlText w:val=""/>
+      <w:lvlJc w:val="left"/>
+      <w:pPr>
+        <w:ind w:left="2520" w:hanging="360"/>
+      </w:pPr>
+      <w:rPr>
+        <w:rFonts w:ascii="Symbol" w:hAnsi="Symbol" w:hint="default"/>
+      </w:rPr>
+    </w:lvl>
+    <w:lvl w:ilvl="4" w:tplc="040C0003" w:tentative="1">
+      <w:start w:val="1"/>
+      <w:numFmt w:val="bullet"/>
+      <w:lvlText w:val="o"/>
+      <w:lvlJc w:val="left"/>
+      <w:pPr>
+        <w:ind w:left="3240" w:hanging="360"/>
+      </w:pPr>
+      <w:rPr>
+        <w:rFonts w:ascii="Courier New" w:hAnsi="Courier New" w:cs="Courier New" w:hint="default"/>
+      </w:rPr>
+    </w:lvl>
+    <w:lvl w:ilvl="5" w:tplc="040C0005" w:tentative="1">
+      <w:start w:val="1"/>
+      <w:numFmt w:val="bullet"/>
+      <w:lvlText w:val=""/>
+      <w:lvlJc w:val="left"/>
+      <w:pPr>
+        <w:ind w:left="3960" w:hanging="360"/>
+      </w:pPr>
+      <w:rPr>
+        <w:rFonts w:ascii="Wingdings" w:hAnsi="Wingdings" w:hint="default"/>
+      </w:rPr>
+    </w:lvl>
+    <w:lvl w:ilvl="6" w:tplc="040C0001" w:tentative="1">
+      <w:start w:val="1"/>
+      <w:numFmt w:val="bullet"/>
+      <w:lvlText w:val=""/>
+      <w:lvlJc w:val="left"/>
+      <w:pPr>
+        <w:ind w:left="4680" w:hanging="360"/>
+      </w:pPr>
+      <w:rPr>
+        <w:rFonts w:ascii="Symbol" w:hAnsi="Symbol" w:hint="default"/>
+      </w:rPr>
+    </w:lvl>
+    <w:lvl w:ilvl="7" w:tplc="040C0003" w:tentative="1">
+      <w:start w:val="1"/>
+      <w:numFmt w:val="bullet"/>
+      <w:lvlText w:val="o"/>
+      <w:lvlJc w:val="left"/>
+      <w:pPr>
+        <w:ind w:left="5400" w:hanging="360"/>
+      </w:pPr>
+      <w:rPr>
+        <w:rFonts w:ascii="Courier New" w:hAnsi="Courier New" w:cs="Courier New" w:hint="default"/>
+      </w:rPr>
+    </w:lvl>
+    <w:lvl w:ilvl="8" w:tplc="040C0005" w:tentative="1">
+      <w:start w:val="1"/>
+      <w:numFmt w:val="bullet"/>
+      <w:lvlText w:val=""/>
+      <w:lvlJc w:val="left"/>
+      <w:pPr>
+        <w:ind w:left="6120" w:hanging="360"/>
+      </w:pPr>
+      <w:rPr>
+        <w:rFonts w:ascii="Wingdings" w:hAnsi="Wingdings" w:hint="default"/>
+      </w:rPr>
+    </w:lvl>
+  </w:abstractNum>
+  <w:abstractNum w:abstractNumId="9" w15:restartNumberingAfterBreak="0">
     <w:nsid w:val="24B208F8"/>
     <w:multiLevelType w:val="hybridMultilevel"/>
     <w:tmpl w:val="C01813B2"/>
@@ -8306,7 +9148,7 @@
       </w:rPr>
     </w:lvl>
   </w:abstractNum>
-  <w:abstractNum w:abstractNumId="9" w15:restartNumberingAfterBreak="0">
+  <w:abstractNum w:abstractNumId="10" w15:restartNumberingAfterBreak="0">
     <w:nsid w:val="27BF01C3"/>
     <w:multiLevelType w:val="hybridMultilevel"/>
     <w:tmpl w:val="C01813B2"/>
@@ -8419,7 +9261,7 @@
       </w:rPr>
     </w:lvl>
   </w:abstractNum>
-  <w:abstractNum w:abstractNumId="10" w15:restartNumberingAfterBreak="0">
+  <w:abstractNum w:abstractNumId="11" w15:restartNumberingAfterBreak="0">
     <w:nsid w:val="29A7249D"/>
     <w:multiLevelType w:val="hybridMultilevel"/>
     <w:tmpl w:val="C01813B2"/>
@@ -8532,7 +9374,7 @@
       </w:rPr>
     </w:lvl>
   </w:abstractNum>
-  <w:abstractNum w:abstractNumId="11" w15:restartNumberingAfterBreak="0">
+  <w:abstractNum w:abstractNumId="12" w15:restartNumberingAfterBreak="0">
     <w:nsid w:val="29C112BF"/>
     <w:multiLevelType w:val="hybridMultilevel"/>
     <w:tmpl w:val="C01813B2"/>
@@ -8645,7 +9487,7 @@
       </w:rPr>
     </w:lvl>
   </w:abstractNum>
-  <w:abstractNum w:abstractNumId="12" w15:restartNumberingAfterBreak="0">
+  <w:abstractNum w:abstractNumId="13" w15:restartNumberingAfterBreak="0">
     <w:nsid w:val="2A1B07C0"/>
     <w:multiLevelType w:val="hybridMultilevel"/>
     <w:tmpl w:val="C01813B2"/>
@@ -8758,7 +9600,7 @@
       </w:rPr>
     </w:lvl>
   </w:abstractNum>
-  <w:abstractNum w:abstractNumId="13" w15:restartNumberingAfterBreak="0">
+  <w:abstractNum w:abstractNumId="14" w15:restartNumberingAfterBreak="0">
     <w:nsid w:val="2E786EC5"/>
     <w:multiLevelType w:val="hybridMultilevel"/>
     <w:tmpl w:val="C01813B2"/>
@@ -8871,7 +9713,7 @@
       </w:rPr>
     </w:lvl>
   </w:abstractNum>
-  <w:abstractNum w:abstractNumId="14" w15:restartNumberingAfterBreak="0">
+  <w:abstractNum w:abstractNumId="15" w15:restartNumberingAfterBreak="0">
     <w:nsid w:val="2ECE592E"/>
     <w:multiLevelType w:val="hybridMultilevel"/>
     <w:tmpl w:val="C01813B2"/>
@@ -8984,7 +9826,7 @@
       </w:rPr>
     </w:lvl>
   </w:abstractNum>
-  <w:abstractNum w:abstractNumId="15" w15:restartNumberingAfterBreak="0">
+  <w:abstractNum w:abstractNumId="16" w15:restartNumberingAfterBreak="0">
     <w:nsid w:val="34F96458"/>
     <w:multiLevelType w:val="hybridMultilevel"/>
     <w:tmpl w:val="C01813B2"/>
@@ -9097,7 +9939,7 @@
       </w:rPr>
     </w:lvl>
   </w:abstractNum>
-  <w:abstractNum w:abstractNumId="16" w15:restartNumberingAfterBreak="0">
+  <w:abstractNum w:abstractNumId="17" w15:restartNumberingAfterBreak="0">
     <w:nsid w:val="3ED83490"/>
     <w:multiLevelType w:val="hybridMultilevel"/>
     <w:tmpl w:val="C01813B2"/>
@@ -9210,7 +10052,7 @@
       </w:rPr>
     </w:lvl>
   </w:abstractNum>
-  <w:abstractNum w:abstractNumId="17" w15:restartNumberingAfterBreak="0">
+  <w:abstractNum w:abstractNumId="18" w15:restartNumberingAfterBreak="0">
     <w:nsid w:val="40954FA7"/>
     <w:multiLevelType w:val="hybridMultilevel"/>
     <w:tmpl w:val="C01813B2"/>
@@ -9323,7 +10165,7 @@
       </w:rPr>
     </w:lvl>
   </w:abstractNum>
-  <w:abstractNum w:abstractNumId="18" w15:restartNumberingAfterBreak="0">
+  <w:abstractNum w:abstractNumId="19" w15:restartNumberingAfterBreak="0">
     <w:nsid w:val="410B157A"/>
     <w:multiLevelType w:val="hybridMultilevel"/>
     <w:tmpl w:val="C01813B2"/>
@@ -9436,7 +10278,7 @@
       </w:rPr>
     </w:lvl>
   </w:abstractNum>
-  <w:abstractNum w:abstractNumId="19" w15:restartNumberingAfterBreak="0">
+  <w:abstractNum w:abstractNumId="20" w15:restartNumberingAfterBreak="0">
     <w:nsid w:val="44983413"/>
     <w:multiLevelType w:val="hybridMultilevel"/>
     <w:tmpl w:val="C01813B2"/>
@@ -9549,7 +10391,120 @@
       </w:rPr>
     </w:lvl>
   </w:abstractNum>
-  <w:abstractNum w:abstractNumId="20" w15:restartNumberingAfterBreak="0">
+  <w:abstractNum w:abstractNumId="21" w15:restartNumberingAfterBreak="0">
+    <w:nsid w:val="47DF0C23"/>
+    <w:multiLevelType w:val="hybridMultilevel"/>
+    <w:tmpl w:val="C01813B2"/>
+    <w:lvl w:ilvl="0" w:tplc="040C000F">
+      <w:start w:val="1"/>
+      <w:numFmt w:val="decimal"/>
+      <w:lvlText w:val="%1."/>
+      <w:lvlJc w:val="left"/>
+      <w:pPr>
+        <w:ind w:left="360" w:hanging="360"/>
+      </w:pPr>
+      <w:rPr>
+        <w:rFonts w:hint="default"/>
+      </w:rPr>
+    </w:lvl>
+    <w:lvl w:ilvl="1" w:tplc="040C0003" w:tentative="1">
+      <w:start w:val="1"/>
+      <w:numFmt w:val="bullet"/>
+      <w:lvlText w:val="o"/>
+      <w:lvlJc w:val="left"/>
+      <w:pPr>
+        <w:ind w:left="1080" w:hanging="360"/>
+      </w:pPr>
+      <w:rPr>
+        <w:rFonts w:ascii="Courier New" w:hAnsi="Courier New" w:cs="Courier New" w:hint="default"/>
+      </w:rPr>
+    </w:lvl>
+    <w:lvl w:ilvl="2" w:tplc="040C0005" w:tentative="1">
+      <w:start w:val="1"/>
+      <w:numFmt w:val="bullet"/>
+      <w:lvlText w:val=""/>
+      <w:lvlJc w:val="left"/>
+      <w:pPr>
+        <w:ind w:left="1800" w:hanging="360"/>
+      </w:pPr>
+      <w:rPr>
+        <w:rFonts w:ascii="Wingdings" w:hAnsi="Wingdings" w:hint="default"/>
+      </w:rPr>
+    </w:lvl>
+    <w:lvl w:ilvl="3" w:tplc="040C0001" w:tentative="1">
+      <w:start w:val="1"/>
+      <w:numFmt w:val="bullet"/>
+      <w:lvlText w:val=""/>
+      <w:lvlJc w:val="left"/>
+      <w:pPr>
+        <w:ind w:left="2520" w:hanging="360"/>
+      </w:pPr>
+      <w:rPr>
+        <w:rFonts w:ascii="Symbol" w:hAnsi="Symbol" w:hint="default"/>
+      </w:rPr>
+    </w:lvl>
+    <w:lvl w:ilvl="4" w:tplc="040C0003" w:tentative="1">
+      <w:start w:val="1"/>
+      <w:numFmt w:val="bullet"/>
+      <w:lvlText w:val="o"/>
+      <w:lvlJc w:val="left"/>
+      <w:pPr>
+        <w:ind w:left="3240" w:hanging="360"/>
+      </w:pPr>
+      <w:rPr>
+        <w:rFonts w:ascii="Courier New" w:hAnsi="Courier New" w:cs="Courier New" w:hint="default"/>
+      </w:rPr>
+    </w:lvl>
+    <w:lvl w:ilvl="5" w:tplc="040C0005" w:tentative="1">
+      <w:start w:val="1"/>
+      <w:numFmt w:val="bullet"/>
+      <w:lvlText w:val=""/>
+      <w:lvlJc w:val="left"/>
+      <w:pPr>
+        <w:ind w:left="3960" w:hanging="360"/>
+      </w:pPr>
+      <w:rPr>
+        <w:rFonts w:ascii="Wingdings" w:hAnsi="Wingdings" w:hint="default"/>
+      </w:rPr>
+    </w:lvl>
+    <w:lvl w:ilvl="6" w:tplc="040C0001" w:tentative="1">
+      <w:start w:val="1"/>
+      <w:numFmt w:val="bullet"/>
+      <w:lvlText w:val=""/>
+      <w:lvlJc w:val="left"/>
+      <w:pPr>
+        <w:ind w:left="4680" w:hanging="360"/>
+      </w:pPr>
+      <w:rPr>
+        <w:rFonts w:ascii="Symbol" w:hAnsi="Symbol" w:hint="default"/>
+      </w:rPr>
+    </w:lvl>
+    <w:lvl w:ilvl="7" w:tplc="040C0003" w:tentative="1">
+      <w:start w:val="1"/>
+      <w:numFmt w:val="bullet"/>
+      <w:lvlText w:val="o"/>
+      <w:lvlJc w:val="left"/>
+      <w:pPr>
+        <w:ind w:left="5400" w:hanging="360"/>
+      </w:pPr>
+      <w:rPr>
+        <w:rFonts w:ascii="Courier New" w:hAnsi="Courier New" w:cs="Courier New" w:hint="default"/>
+      </w:rPr>
+    </w:lvl>
+    <w:lvl w:ilvl="8" w:tplc="040C0005" w:tentative="1">
+      <w:start w:val="1"/>
+      <w:numFmt w:val="bullet"/>
+      <w:lvlText w:val=""/>
+      <w:lvlJc w:val="left"/>
+      <w:pPr>
+        <w:ind w:left="6120" w:hanging="360"/>
+      </w:pPr>
+      <w:rPr>
+        <w:rFonts w:ascii="Wingdings" w:hAnsi="Wingdings" w:hint="default"/>
+      </w:rPr>
+    </w:lvl>
+  </w:abstractNum>
+  <w:abstractNum w:abstractNumId="22" w15:restartNumberingAfterBreak="0">
     <w:nsid w:val="4A3507D4"/>
     <w:multiLevelType w:val="hybridMultilevel"/>
     <w:tmpl w:val="C01813B2"/>
@@ -9662,7 +10617,7 @@
       </w:rPr>
     </w:lvl>
   </w:abstractNum>
-  <w:abstractNum w:abstractNumId="21" w15:restartNumberingAfterBreak="0">
+  <w:abstractNum w:abstractNumId="23" w15:restartNumberingAfterBreak="0">
     <w:nsid w:val="4A920CCE"/>
     <w:multiLevelType w:val="hybridMultilevel"/>
     <w:tmpl w:val="C01813B2"/>
@@ -9775,7 +10730,7 @@
       </w:rPr>
     </w:lvl>
   </w:abstractNum>
-  <w:abstractNum w:abstractNumId="22" w15:restartNumberingAfterBreak="0">
+  <w:abstractNum w:abstractNumId="24" w15:restartNumberingAfterBreak="0">
     <w:nsid w:val="4C1208F2"/>
     <w:multiLevelType w:val="hybridMultilevel"/>
     <w:tmpl w:val="C01813B2"/>
@@ -9888,7 +10843,120 @@
       </w:rPr>
     </w:lvl>
   </w:abstractNum>
-  <w:abstractNum w:abstractNumId="23" w15:restartNumberingAfterBreak="0">
+  <w:abstractNum w:abstractNumId="25" w15:restartNumberingAfterBreak="0">
+    <w:nsid w:val="51F62372"/>
+    <w:multiLevelType w:val="hybridMultilevel"/>
+    <w:tmpl w:val="C01813B2"/>
+    <w:lvl w:ilvl="0" w:tplc="040C000F">
+      <w:start w:val="1"/>
+      <w:numFmt w:val="decimal"/>
+      <w:lvlText w:val="%1."/>
+      <w:lvlJc w:val="left"/>
+      <w:pPr>
+        <w:ind w:left="360" w:hanging="360"/>
+      </w:pPr>
+      <w:rPr>
+        <w:rFonts w:hint="default"/>
+      </w:rPr>
+    </w:lvl>
+    <w:lvl w:ilvl="1" w:tplc="040C0003" w:tentative="1">
+      <w:start w:val="1"/>
+      <w:numFmt w:val="bullet"/>
+      <w:lvlText w:val="o"/>
+      <w:lvlJc w:val="left"/>
+      <w:pPr>
+        <w:ind w:left="1080" w:hanging="360"/>
+      </w:pPr>
+      <w:rPr>
+        <w:rFonts w:ascii="Courier New" w:hAnsi="Courier New" w:cs="Courier New" w:hint="default"/>
+      </w:rPr>
+    </w:lvl>
+    <w:lvl w:ilvl="2" w:tplc="040C0005" w:tentative="1">
+      <w:start w:val="1"/>
+      <w:numFmt w:val="bullet"/>
+      <w:lvlText w:val=""/>
+      <w:lvlJc w:val="left"/>
+      <w:pPr>
+        <w:ind w:left="1800" w:hanging="360"/>
+      </w:pPr>
+      <w:rPr>
+        <w:rFonts w:ascii="Wingdings" w:hAnsi="Wingdings" w:hint="default"/>
+      </w:rPr>
+    </w:lvl>
+    <w:lvl w:ilvl="3" w:tplc="040C0001" w:tentative="1">
+      <w:start w:val="1"/>
+      <w:numFmt w:val="bullet"/>
+      <w:lvlText w:val=""/>
+      <w:lvlJc w:val="left"/>
+      <w:pPr>
+        <w:ind w:left="2520" w:hanging="360"/>
+      </w:pPr>
+      <w:rPr>
+        <w:rFonts w:ascii="Symbol" w:hAnsi="Symbol" w:hint="default"/>
+      </w:rPr>
+    </w:lvl>
+    <w:lvl w:ilvl="4" w:tplc="040C0003" w:tentative="1">
+      <w:start w:val="1"/>
+      <w:numFmt w:val="bullet"/>
+      <w:lvlText w:val="o"/>
+      <w:lvlJc w:val="left"/>
+      <w:pPr>
+        <w:ind w:left="3240" w:hanging="360"/>
+      </w:pPr>
+      <w:rPr>
+        <w:rFonts w:ascii="Courier New" w:hAnsi="Courier New" w:cs="Courier New" w:hint="default"/>
+      </w:rPr>
+    </w:lvl>
+    <w:lvl w:ilvl="5" w:tplc="040C0005" w:tentative="1">
+      <w:start w:val="1"/>
+      <w:numFmt w:val="bullet"/>
+      <w:lvlText w:val=""/>
+      <w:lvlJc w:val="left"/>
+      <w:pPr>
+        <w:ind w:left="3960" w:hanging="360"/>
+      </w:pPr>
+      <w:rPr>
+        <w:rFonts w:ascii="Wingdings" w:hAnsi="Wingdings" w:hint="default"/>
+      </w:rPr>
+    </w:lvl>
+    <w:lvl w:ilvl="6" w:tplc="040C0001" w:tentative="1">
+      <w:start w:val="1"/>
+      <w:numFmt w:val="bullet"/>
+      <w:lvlText w:val=""/>
+      <w:lvlJc w:val="left"/>
+      <w:pPr>
+        <w:ind w:left="4680" w:hanging="360"/>
+      </w:pPr>
+      <w:rPr>
+        <w:rFonts w:ascii="Symbol" w:hAnsi="Symbol" w:hint="default"/>
+      </w:rPr>
+    </w:lvl>
+    <w:lvl w:ilvl="7" w:tplc="040C0003" w:tentative="1">
+      <w:start w:val="1"/>
+      <w:numFmt w:val="bullet"/>
+      <w:lvlText w:val="o"/>
+      <w:lvlJc w:val="left"/>
+      <w:pPr>
+        <w:ind w:left="5400" w:hanging="360"/>
+      </w:pPr>
+      <w:rPr>
+        <w:rFonts w:ascii="Courier New" w:hAnsi="Courier New" w:cs="Courier New" w:hint="default"/>
+      </w:rPr>
+    </w:lvl>
+    <w:lvl w:ilvl="8" w:tplc="040C0005" w:tentative="1">
+      <w:start w:val="1"/>
+      <w:numFmt w:val="bullet"/>
+      <w:lvlText w:val=""/>
+      <w:lvlJc w:val="left"/>
+      <w:pPr>
+        <w:ind w:left="6120" w:hanging="360"/>
+      </w:pPr>
+      <w:rPr>
+        <w:rFonts w:ascii="Wingdings" w:hAnsi="Wingdings" w:hint="default"/>
+      </w:rPr>
+    </w:lvl>
+  </w:abstractNum>
+  <w:abstractNum w:abstractNumId="26" w15:restartNumberingAfterBreak="0">
     <w:nsid w:val="5609670B"/>
     <w:multiLevelType w:val="hybridMultilevel"/>
     <w:tmpl w:val="C01813B2"/>
@@ -10001,7 +11069,120 @@
       </w:rPr>
     </w:lvl>
   </w:abstractNum>
-  <w:abstractNum w:abstractNumId="24" w15:restartNumberingAfterBreak="0">
+  <w:abstractNum w:abstractNumId="27" w15:restartNumberingAfterBreak="0">
+    <w:nsid w:val="57C73F15"/>
+    <w:multiLevelType w:val="hybridMultilevel"/>
+    <w:tmpl w:val="C01813B2"/>
+    <w:lvl w:ilvl="0" w:tplc="040C000F">
+      <w:start w:val="1"/>
+      <w:numFmt w:val="decimal"/>
+      <w:lvlText w:val="%1."/>
+      <w:lvlJc w:val="left"/>
+      <w:pPr>
+        <w:ind w:left="360" w:hanging="360"/>
+      </w:pPr>
+      <w:rPr>
+        <w:rFonts w:hint="default"/>
+      </w:rPr>
+    </w:lvl>
+    <w:lvl w:ilvl="1" w:tplc="040C0003" w:tentative="1">
+      <w:start w:val="1"/>
+      <w:numFmt w:val="bullet"/>
+      <w:lvlText w:val="o"/>
+      <w:lvlJc w:val="left"/>
+      <w:pPr>
+        <w:ind w:left="1080" w:hanging="360"/>
+      </w:pPr>
+      <w:rPr>
+        <w:rFonts w:ascii="Courier New" w:hAnsi="Courier New" w:cs="Courier New" w:hint="default"/>
+      </w:rPr>
+    </w:lvl>
+    <w:lvl w:ilvl="2" w:tplc="040C0005" w:tentative="1">
+      <w:start w:val="1"/>
+      <w:numFmt w:val="bullet"/>
+      <w:lvlText w:val=""/>
+      <w:lvlJc w:val="left"/>
+      <w:pPr>
+        <w:ind w:left="1800" w:hanging="360"/>
+      </w:pPr>
+      <w:rPr>
+        <w:rFonts w:ascii="Wingdings" w:hAnsi="Wingdings" w:hint="default"/>
+      </w:rPr>
+    </w:lvl>
+    <w:lvl w:ilvl="3" w:tplc="040C0001" w:tentative="1">
+      <w:start w:val="1"/>
+      <w:numFmt w:val="bullet"/>
+      <w:lvlText w:val=""/>
+      <w:lvlJc w:val="left"/>
+      <w:pPr>
+        <w:ind w:left="2520" w:hanging="360"/>
+      </w:pPr>
+      <w:rPr>
+        <w:rFonts w:ascii="Symbol" w:hAnsi="Symbol" w:hint="default"/>
+      </w:rPr>
+    </w:lvl>
+    <w:lvl w:ilvl="4" w:tplc="040C0003" w:tentative="1">
+      <w:start w:val="1"/>
+      <w:numFmt w:val="bullet"/>
+      <w:lvlText w:val="o"/>
+      <w:lvlJc w:val="left"/>
+      <w:pPr>
+        <w:ind w:left="3240" w:hanging="360"/>
+      </w:pPr>
+      <w:rPr>
+        <w:rFonts w:ascii="Courier New" w:hAnsi="Courier New" w:cs="Courier New" w:hint="default"/>
+      </w:rPr>
+    </w:lvl>
+    <w:lvl w:ilvl="5" w:tplc="040C0005" w:tentative="1">
+      <w:start w:val="1"/>
+      <w:numFmt w:val="bullet"/>
+      <w:lvlText w:val=""/>
+      <w:lvlJc w:val="left"/>
+      <w:pPr>
+        <w:ind w:left="3960" w:hanging="360"/>
+      </w:pPr>
+      <w:rPr>
+        <w:rFonts w:ascii="Wingdings" w:hAnsi="Wingdings" w:hint="default"/>
+      </w:rPr>
+    </w:lvl>
+    <w:lvl w:ilvl="6" w:tplc="040C0001" w:tentative="1">
+      <w:start w:val="1"/>
+      <w:numFmt w:val="bullet"/>
+      <w:lvlText w:val=""/>
+      <w:lvlJc w:val="left"/>
+      <w:pPr>
+        <w:ind w:left="4680" w:hanging="360"/>
+      </w:pPr>
+      <w:rPr>
+        <w:rFonts w:ascii="Symbol" w:hAnsi="Symbol" w:hint="default"/>
+      </w:rPr>
+    </w:lvl>
+    <w:lvl w:ilvl="7" w:tplc="040C0003" w:tentative="1">
+      <w:start w:val="1"/>
+      <w:numFmt w:val="bullet"/>
+      <w:lvlText w:val="o"/>
+      <w:lvlJc w:val="left"/>
+      <w:pPr>
+        <w:ind w:left="5400" w:hanging="360"/>
+      </w:pPr>
+      <w:rPr>
+        <w:rFonts w:ascii="Courier New" w:hAnsi="Courier New" w:cs="Courier New" w:hint="default"/>
+      </w:rPr>
+    </w:lvl>
+    <w:lvl w:ilvl="8" w:tplc="040C0005" w:tentative="1">
+      <w:start w:val="1"/>
+      <w:numFmt w:val="bullet"/>
+      <w:lvlText w:val=""/>
+      <w:lvlJc w:val="left"/>
+      <w:pPr>
+        <w:ind w:left="6120" w:hanging="360"/>
+      </w:pPr>
+      <w:rPr>
+        <w:rFonts w:ascii="Wingdings" w:hAnsi="Wingdings" w:hint="default"/>
+      </w:rPr>
+    </w:lvl>
+  </w:abstractNum>
+  <w:abstractNum w:abstractNumId="28" w15:restartNumberingAfterBreak="0">
     <w:nsid w:val="5909683E"/>
     <w:multiLevelType w:val="hybridMultilevel"/>
     <w:tmpl w:val="C01813B2"/>
@@ -10114,7 +11295,7 @@
       </w:rPr>
     </w:lvl>
   </w:abstractNum>
-  <w:abstractNum w:abstractNumId="25" w15:restartNumberingAfterBreak="0">
+  <w:abstractNum w:abstractNumId="29" w15:restartNumberingAfterBreak="0">
     <w:nsid w:val="59096D5F"/>
     <w:multiLevelType w:val="hybridMultilevel"/>
     <w:tmpl w:val="C01813B2"/>
@@ -10227,7 +11408,7 @@
       </w:rPr>
     </w:lvl>
   </w:abstractNum>
-  <w:abstractNum w:abstractNumId="26" w15:restartNumberingAfterBreak="0">
+  <w:abstractNum w:abstractNumId="30" w15:restartNumberingAfterBreak="0">
     <w:nsid w:val="5A677303"/>
     <w:multiLevelType w:val="hybridMultilevel"/>
     <w:tmpl w:val="C01813B2"/>
@@ -10340,7 +11521,7 @@
       </w:rPr>
     </w:lvl>
   </w:abstractNum>
-  <w:abstractNum w:abstractNumId="27" w15:restartNumberingAfterBreak="0">
+  <w:abstractNum w:abstractNumId="31" w15:restartNumberingAfterBreak="0">
     <w:nsid w:val="5CB56543"/>
     <w:multiLevelType w:val="hybridMultilevel"/>
     <w:tmpl w:val="C01813B2"/>
@@ -10453,7 +11634,7 @@
       </w:rPr>
     </w:lvl>
   </w:abstractNum>
-  <w:abstractNum w:abstractNumId="28" w15:restartNumberingAfterBreak="0">
+  <w:abstractNum w:abstractNumId="32" w15:restartNumberingAfterBreak="0">
     <w:nsid w:val="5D420508"/>
     <w:multiLevelType w:val="hybridMultilevel"/>
     <w:tmpl w:val="C01813B2"/>
@@ -10566,7 +11747,7 @@
       </w:rPr>
     </w:lvl>
   </w:abstractNum>
-  <w:abstractNum w:abstractNumId="29" w15:restartNumberingAfterBreak="0">
+  <w:abstractNum w:abstractNumId="33" w15:restartNumberingAfterBreak="0">
     <w:nsid w:val="615E28DD"/>
     <w:multiLevelType w:val="hybridMultilevel"/>
     <w:tmpl w:val="C01813B2"/>
@@ -10679,7 +11860,7 @@
       </w:rPr>
     </w:lvl>
   </w:abstractNum>
-  <w:abstractNum w:abstractNumId="30" w15:restartNumberingAfterBreak="0">
+  <w:abstractNum w:abstractNumId="34" w15:restartNumberingAfterBreak="0">
     <w:nsid w:val="61AC599A"/>
     <w:multiLevelType w:val="hybridMultilevel"/>
     <w:tmpl w:val="C01813B2"/>
@@ -10792,7 +11973,7 @@
       </w:rPr>
     </w:lvl>
   </w:abstractNum>
-  <w:abstractNum w:abstractNumId="31" w15:restartNumberingAfterBreak="0">
+  <w:abstractNum w:abstractNumId="35" w15:restartNumberingAfterBreak="0">
     <w:nsid w:val="665B0986"/>
     <w:multiLevelType w:val="hybridMultilevel"/>
     <w:tmpl w:val="C01813B2"/>
@@ -10905,7 +12086,7 @@
       </w:rPr>
     </w:lvl>
   </w:abstractNum>
-  <w:abstractNum w:abstractNumId="32" w15:restartNumberingAfterBreak="0">
+  <w:abstractNum w:abstractNumId="36" w15:restartNumberingAfterBreak="0">
     <w:nsid w:val="666754C9"/>
     <w:multiLevelType w:val="hybridMultilevel"/>
     <w:tmpl w:val="C01813B2"/>
@@ -11018,7 +12199,7 @@
       </w:rPr>
     </w:lvl>
   </w:abstractNum>
-  <w:abstractNum w:abstractNumId="33" w15:restartNumberingAfterBreak="0">
+  <w:abstractNum w:abstractNumId="37" w15:restartNumberingAfterBreak="0">
     <w:nsid w:val="6D367D7F"/>
     <w:multiLevelType w:val="hybridMultilevel"/>
     <w:tmpl w:val="C01813B2"/>
@@ -11131,7 +12312,7 @@
       </w:rPr>
     </w:lvl>
   </w:abstractNum>
-  <w:abstractNum w:abstractNumId="34" w15:restartNumberingAfterBreak="0">
+  <w:abstractNum w:abstractNumId="38" w15:restartNumberingAfterBreak="0">
     <w:nsid w:val="716A3268"/>
     <w:multiLevelType w:val="hybridMultilevel"/>
     <w:tmpl w:val="C01813B2"/>
@@ -11244,7 +12425,7 @@
       </w:rPr>
     </w:lvl>
   </w:abstractNum>
-  <w:abstractNum w:abstractNumId="35" w15:restartNumberingAfterBreak="0">
+  <w:abstractNum w:abstractNumId="39" w15:restartNumberingAfterBreak="0">
     <w:nsid w:val="72D65971"/>
     <w:multiLevelType w:val="hybridMultilevel"/>
     <w:tmpl w:val="C01813B2"/>
@@ -11357,7 +12538,7 @@
       </w:rPr>
     </w:lvl>
   </w:abstractNum>
-  <w:abstractNum w:abstractNumId="36" w15:restartNumberingAfterBreak="0">
+  <w:abstractNum w:abstractNumId="40" w15:restartNumberingAfterBreak="0">
     <w:nsid w:val="73A0018A"/>
     <w:multiLevelType w:val="hybridMultilevel"/>
     <w:tmpl w:val="5EBCEC7C"/>
@@ -11470,7 +12651,7 @@
       </w:rPr>
     </w:lvl>
   </w:abstractNum>
-  <w:abstractNum w:abstractNumId="37" w15:restartNumberingAfterBreak="0">
+  <w:abstractNum w:abstractNumId="41" w15:restartNumberingAfterBreak="0">
     <w:nsid w:val="740E0EE1"/>
     <w:multiLevelType w:val="hybridMultilevel"/>
     <w:tmpl w:val="C01813B2"/>
@@ -11583,7 +12764,7 @@
       </w:rPr>
     </w:lvl>
   </w:abstractNum>
-  <w:abstractNum w:abstractNumId="38" w15:restartNumberingAfterBreak="0">
+  <w:abstractNum w:abstractNumId="42" w15:restartNumberingAfterBreak="0">
     <w:nsid w:val="754C28B1"/>
     <w:multiLevelType w:val="hybridMultilevel"/>
     <w:tmpl w:val="C01813B2"/>
@@ -11696,7 +12877,7 @@
       </w:rPr>
     </w:lvl>
   </w:abstractNum>
-  <w:abstractNum w:abstractNumId="39" w15:restartNumberingAfterBreak="0">
+  <w:abstractNum w:abstractNumId="43" w15:restartNumberingAfterBreak="0">
     <w:nsid w:val="7672489C"/>
     <w:multiLevelType w:val="hybridMultilevel"/>
     <w:tmpl w:val="C01813B2"/>
@@ -11809,7 +12990,7 @@
       </w:rPr>
     </w:lvl>
   </w:abstractNum>
-  <w:abstractNum w:abstractNumId="40" w15:restartNumberingAfterBreak="0">
+  <w:abstractNum w:abstractNumId="44" w15:restartNumberingAfterBreak="0">
     <w:nsid w:val="76C405C7"/>
     <w:multiLevelType w:val="hybridMultilevel"/>
     <w:tmpl w:val="B37412CE"/>
@@ -11921,7 +13102,7 @@
       </w:rPr>
     </w:lvl>
   </w:abstractNum>
-  <w:abstractNum w:abstractNumId="41" w15:restartNumberingAfterBreak="0">
+  <w:abstractNum w:abstractNumId="45" w15:restartNumberingAfterBreak="0">
     <w:nsid w:val="78437967"/>
     <w:multiLevelType w:val="hybridMultilevel"/>
     <w:tmpl w:val="C01813B2"/>
@@ -12034,7 +13215,7 @@
       </w:rPr>
     </w:lvl>
   </w:abstractNum>
-  <w:abstractNum w:abstractNumId="42" w15:restartNumberingAfterBreak="0">
+  <w:abstractNum w:abstractNumId="46" w15:restartNumberingAfterBreak="0">
     <w:nsid w:val="7B193A70"/>
     <w:multiLevelType w:val="hybridMultilevel"/>
     <w:tmpl w:val="C01813B2"/>
@@ -12147,7 +13328,7 @@
       </w:rPr>
     </w:lvl>
   </w:abstractNum>
-  <w:abstractNum w:abstractNumId="43" w15:restartNumberingAfterBreak="0">
+  <w:abstractNum w:abstractNumId="47" w15:restartNumberingAfterBreak="0">
     <w:nsid w:val="7DCA79F0"/>
     <w:multiLevelType w:val="hybridMultilevel"/>
     <w:tmpl w:val="C01813B2"/>
@@ -12260,7 +13441,7 @@
       </w:rPr>
     </w:lvl>
   </w:abstractNum>
-  <w:abstractNum w:abstractNumId="44" w15:restartNumberingAfterBreak="0">
+  <w:abstractNum w:abstractNumId="48" w15:restartNumberingAfterBreak="0">
     <w:nsid w:val="7FAD631B"/>
     <w:multiLevelType w:val="hybridMultilevel"/>
     <w:tmpl w:val="C01813B2"/>
@@ -12377,136 +13558,148 @@
     <w:abstractNumId w:val="4"/>
   </w:num>
   <w:num w:numId="2">
+    <w:abstractNumId w:val="44"/>
+  </w:num>
+  <w:num w:numId="3">
     <w:abstractNumId w:val="40"/>
   </w:num>
-  <w:num w:numId="3">
-    <w:abstractNumId w:val="36"/>
-  </w:num>
   <w:num w:numId="4">
-    <w:abstractNumId w:val="38"/>
+    <w:abstractNumId w:val="42"/>
   </w:num>
   <w:num w:numId="5">
-    <w:abstractNumId w:val="39"/>
+    <w:abstractNumId w:val="43"/>
   </w:num>
   <w:num w:numId="6">
-    <w:abstractNumId w:val="15"/>
+    <w:abstractNumId w:val="16"/>
   </w:num>
   <w:num w:numId="7">
-    <w:abstractNumId w:val="27"/>
+    <w:abstractNumId w:val="31"/>
   </w:num>
   <w:num w:numId="8">
     <w:abstractNumId w:val="0"/>
   </w:num>
   <w:num w:numId="9">
-    <w:abstractNumId w:val="34"/>
+    <w:abstractNumId w:val="38"/>
   </w:num>
   <w:num w:numId="10">
-    <w:abstractNumId w:val="35"/>
+    <w:abstractNumId w:val="39"/>
   </w:num>
   <w:num w:numId="11">
-    <w:abstractNumId w:val="44"/>
+    <w:abstractNumId w:val="48"/>
   </w:num>
   <w:num w:numId="12">
-    <w:abstractNumId w:val="13"/>
+    <w:abstractNumId w:val="14"/>
   </w:num>
   <w:num w:numId="13">
-    <w:abstractNumId w:val="16"/>
+    <w:abstractNumId w:val="17"/>
   </w:num>
   <w:num w:numId="14">
     <w:abstractNumId w:val="1"/>
   </w:num>
   <w:num w:numId="15">
-    <w:abstractNumId w:val="31"/>
+    <w:abstractNumId w:val="35"/>
   </w:num>
   <w:num w:numId="16">
-    <w:abstractNumId w:val="9"/>
+    <w:abstractNumId w:val="10"/>
   </w:num>
   <w:num w:numId="17">
-    <w:abstractNumId w:val="23"/>
+    <w:abstractNumId w:val="26"/>
   </w:num>
   <w:num w:numId="18">
-    <w:abstractNumId w:val="33"/>
+    <w:abstractNumId w:val="37"/>
   </w:num>
   <w:num w:numId="19">
-    <w:abstractNumId w:val="22"/>
+    <w:abstractNumId w:val="24"/>
   </w:num>
   <w:num w:numId="20">
-    <w:abstractNumId w:val="14"/>
+    <w:abstractNumId w:val="15"/>
   </w:num>
   <w:num w:numId="21">
     <w:abstractNumId w:val="2"/>
   </w:num>
   <w:num w:numId="22">
-    <w:abstractNumId w:val="10"/>
+    <w:abstractNumId w:val="11"/>
   </w:num>
   <w:num w:numId="23">
-    <w:abstractNumId w:val="20"/>
+    <w:abstractNumId w:val="22"/>
   </w:num>
   <w:num w:numId="24">
-    <w:abstractNumId w:val="18"/>
+    <w:abstractNumId w:val="19"/>
   </w:num>
   <w:num w:numId="25">
     <w:abstractNumId w:val="5"/>
   </w:num>
   <w:num w:numId="26">
-    <w:abstractNumId w:val="29"/>
+    <w:abstractNumId w:val="33"/>
   </w:num>
   <w:num w:numId="27">
-    <w:abstractNumId w:val="32"/>
+    <w:abstractNumId w:val="36"/>
   </w:num>
   <w:num w:numId="28">
-    <w:abstractNumId w:val="12"/>
+    <w:abstractNumId w:val="13"/>
   </w:num>
   <w:num w:numId="29">
     <w:abstractNumId w:val="3"/>
   </w:num>
   <w:num w:numId="30">
-    <w:abstractNumId w:val="24"/>
+    <w:abstractNumId w:val="28"/>
   </w:num>
   <w:num w:numId="31">
-    <w:abstractNumId w:val="30"/>
+    <w:abstractNumId w:val="34"/>
   </w:num>
   <w:num w:numId="32">
-    <w:abstractNumId w:val="25"/>
+    <w:abstractNumId w:val="29"/>
   </w:num>
   <w:num w:numId="33">
     <w:abstractNumId w:val="6"/>
   </w:num>
   <w:num w:numId="34">
-    <w:abstractNumId w:val="21"/>
+    <w:abstractNumId w:val="23"/>
   </w:num>
   <w:num w:numId="35">
-    <w:abstractNumId w:val="43"/>
+    <w:abstractNumId w:val="47"/>
   </w:num>
   <w:num w:numId="36">
-    <w:abstractNumId w:val="42"/>
+    <w:abstractNumId w:val="46"/>
   </w:num>
   <w:num w:numId="37">
     <w:abstractNumId w:val="7"/>
   </w:num>
   <w:num w:numId="38">
+    <w:abstractNumId w:val="9"/>
+  </w:num>
+  <w:num w:numId="39">
+    <w:abstractNumId w:val="20"/>
+  </w:num>
+  <w:num w:numId="40">
+    <w:abstractNumId w:val="30"/>
+  </w:num>
+  <w:num w:numId="41">
+    <w:abstractNumId w:val="41"/>
+  </w:num>
+  <w:num w:numId="42">
+    <w:abstractNumId w:val="18"/>
+  </w:num>
+  <w:num w:numId="43">
+    <w:abstractNumId w:val="45"/>
+  </w:num>
+  <w:num w:numId="44">
+    <w:abstractNumId w:val="12"/>
+  </w:num>
+  <w:num w:numId="45">
+    <w:abstractNumId w:val="32"/>
+  </w:num>
+  <w:num w:numId="46">
+    <w:abstractNumId w:val="27"/>
+  </w:num>
+  <w:num w:numId="47">
     <w:abstractNumId w:val="8"/>
   </w:num>
-  <w:num w:numId="39">
-    <w:abstractNumId w:val="19"/>
+  <w:num w:numId="48">
+    <w:abstractNumId w:val="21"/>
   </w:num>
-  <w:num w:numId="40">
-    <w:abstractNumId w:val="26"/>
-  </w:num>
-  <w:num w:numId="41">
-    <w:abstractNumId w:val="37"/>
-  </w:num>
-  <w:num w:numId="42">
-    <w:abstractNumId w:val="17"/>
-  </w:num>
-  <w:num w:numId="43">
-    <w:abstractNumId w:val="41"/>
-  </w:num>
-  <w:num w:numId="44">
-    <w:abstractNumId w:val="11"/>
-  </w:num>
-  <w:num w:numId="45">
-    <w:abstractNumId w:val="28"/>
+  <w:num w:numId="49">
+    <w:abstractNumId w:val="25"/>
   </w:num>
 </w:numbering>
 </file>

</xml_diff>